<commit_message>
ADD: new tables; MODIFIED: fixed the logical model and document
</commit_message>
<xml_diff>
--- a/Documentação_projeto_database_pousada.docx
+++ b/Documentação_projeto_database_pousada.docx
@@ -7277,14 +7277,14 @@
             <w:pPr>
               <w:pStyle w:val="Contedo"/>
               <w:rPr>
-                <w:color w:val="FFFFFF" w:themeColor="background1"/>
+                <w:color w:val="auto"/>
                 <w:lang w:val="pt-BR"/>
               </w:rPr>
             </w:pPr>
             <w:proofErr w:type="spellStart"/>
             <w:r>
               <w:rPr>
-                <w:color w:val="FFFFFF" w:themeColor="background1"/>
+                <w:color w:val="auto"/>
                 <w:lang w:val="pt-BR"/>
               </w:rPr>
               <w:t>tb_endereco_pessoa</w:t>
@@ -7327,14 +7327,14 @@
             <w:pPr>
               <w:pStyle w:val="Contedo"/>
               <w:rPr>
-                <w:color w:val="FFFFFF" w:themeColor="background1"/>
+                <w:color w:val="auto"/>
                 <w:lang w:val="pt-BR"/>
               </w:rPr>
             </w:pPr>
             <w:proofErr w:type="spellStart"/>
             <w:r>
               <w:rPr>
-                <w:color w:val="FFFFFF" w:themeColor="background1"/>
+                <w:color w:val="auto"/>
                 <w:lang w:val="pt-BR"/>
               </w:rPr>
               <w:t>tb_telefone_pessoa</w:t>
@@ -7384,14 +7384,14 @@
             <w:pPr>
               <w:pStyle w:val="Contedo"/>
               <w:rPr>
-                <w:color w:val="FFFFFF" w:themeColor="background1"/>
+                <w:color w:val="auto"/>
                 <w:lang w:val="pt-BR"/>
               </w:rPr>
             </w:pPr>
             <w:proofErr w:type="spellStart"/>
             <w:r>
               <w:rPr>
-                <w:color w:val="FFFFFF" w:themeColor="background1"/>
+                <w:color w:val="auto"/>
                 <w:lang w:val="pt-BR"/>
               </w:rPr>
               <w:t>tb_funcionario</w:t>
@@ -7432,14 +7432,14 @@
             <w:pPr>
               <w:pStyle w:val="Contedo"/>
               <w:rPr>
-                <w:color w:val="FFFFFF" w:themeColor="background1"/>
+                <w:color w:val="auto"/>
                 <w:lang w:val="pt-BR"/>
               </w:rPr>
             </w:pPr>
             <w:proofErr w:type="spellStart"/>
             <w:r>
               <w:rPr>
-                <w:color w:val="FFFFFF" w:themeColor="background1"/>
+                <w:color w:val="auto"/>
                 <w:lang w:val="pt-BR"/>
               </w:rPr>
               <w:t>tb_deposito_funcionario</w:t>
@@ -7480,14 +7480,14 @@
             <w:pPr>
               <w:pStyle w:val="Contedo"/>
               <w:rPr>
-                <w:color w:val="FFFFFF" w:themeColor="background1"/>
+                <w:color w:val="auto"/>
                 <w:lang w:val="pt-BR"/>
               </w:rPr>
             </w:pPr>
             <w:proofErr w:type="spellStart"/>
             <w:r>
               <w:rPr>
-                <w:color w:val="FFFFFF" w:themeColor="background1"/>
+                <w:color w:val="auto"/>
                 <w:lang w:val="pt-BR"/>
               </w:rPr>
               <w:t>tb_funcao_funcionario</w:t>
@@ -7528,12 +7528,14 @@
             <w:pPr>
               <w:pStyle w:val="Contedo"/>
               <w:rPr>
+                <w:color w:val="auto"/>
                 <w:lang w:val="pt-BR"/>
               </w:rPr>
             </w:pPr>
             <w:proofErr w:type="spellStart"/>
             <w:r>
               <w:rPr>
+                <w:color w:val="auto"/>
                 <w:lang w:val="pt-BR"/>
               </w:rPr>
               <w:t>tb_servico</w:t>
@@ -7585,21 +7587,21 @@
             <w:pPr>
               <w:pStyle w:val="Contedo"/>
               <w:rPr>
-                <w:color w:val="FFFFFF" w:themeColor="background1"/>
+                <w:color w:val="auto"/>
                 <w:lang w:val="pt-BR"/>
               </w:rPr>
             </w:pPr>
             <w:proofErr w:type="spellStart"/>
             <w:r>
               <w:rPr>
-                <w:color w:val="FFFFFF" w:themeColor="background1"/>
+                <w:color w:val="auto"/>
                 <w:lang w:val="pt-BR"/>
               </w:rPr>
               <w:t>tb_</w:t>
             </w:r>
             <w:r>
               <w:rPr>
-                <w:color w:val="FFFFFF" w:themeColor="background1"/>
+                <w:color w:val="auto"/>
                 <w:lang w:val="pt-BR"/>
               </w:rPr>
               <w:t>hospede</w:t>
@@ -7642,12 +7644,14 @@
             <w:pPr>
               <w:pStyle w:val="Contedo"/>
               <w:rPr>
+                <w:color w:val="auto"/>
                 <w:lang w:val="pt-BR"/>
               </w:rPr>
             </w:pPr>
             <w:proofErr w:type="spellStart"/>
             <w:r>
               <w:rPr>
+                <w:color w:val="auto"/>
                 <w:lang w:val="pt-BR"/>
               </w:rPr>
               <w:t>tb_hospede_classe</w:t>
@@ -7690,12 +7694,14 @@
             <w:pPr>
               <w:pStyle w:val="Contedo"/>
               <w:rPr>
+                <w:color w:val="auto"/>
                 <w:lang w:val="pt-BR"/>
               </w:rPr>
             </w:pPr>
             <w:proofErr w:type="spellStart"/>
             <w:r>
               <w:rPr>
+                <w:color w:val="auto"/>
                 <w:lang w:val="pt-BR"/>
               </w:rPr>
               <w:t>tb_tp_hospede</w:t>
@@ -7738,12 +7744,14 @@
             <w:pPr>
               <w:pStyle w:val="Contedo"/>
               <w:rPr>
+                <w:color w:val="auto"/>
                 <w:lang w:val="pt-BR"/>
               </w:rPr>
             </w:pPr>
             <w:proofErr w:type="spellStart"/>
             <w:r>
               <w:rPr>
+                <w:color w:val="auto"/>
                 <w:lang w:val="pt-BR"/>
               </w:rPr>
               <w:t>tb_estadia</w:t>
@@ -7793,12 +7801,14 @@
             <w:pPr>
               <w:pStyle w:val="Contedo"/>
               <w:rPr>
+                <w:color w:val="auto"/>
                 <w:lang w:val="pt-BR"/>
               </w:rPr>
             </w:pPr>
             <w:proofErr w:type="spellStart"/>
             <w:r>
               <w:rPr>
+                <w:color w:val="auto"/>
                 <w:lang w:val="pt-BR"/>
               </w:rPr>
               <w:t>tb_quarto</w:t>
@@ -7839,12 +7849,14 @@
             <w:pPr>
               <w:pStyle w:val="Contedo"/>
               <w:rPr>
+                <w:color w:val="auto"/>
                 <w:lang w:val="pt-BR"/>
               </w:rPr>
             </w:pPr>
             <w:proofErr w:type="spellStart"/>
             <w:r>
               <w:rPr>
+                <w:color w:val="auto"/>
                 <w:lang w:val="pt-BR"/>
               </w:rPr>
               <w:t>tb_tp_quarto</w:t>
@@ -7885,18 +7897,21 @@
             <w:pPr>
               <w:pStyle w:val="Contedo"/>
               <w:rPr>
+                <w:color w:val="auto"/>
                 <w:lang w:val="pt-BR"/>
               </w:rPr>
             </w:pPr>
             <w:proofErr w:type="spellStart"/>
             <w:r>
               <w:rPr>
+                <w:color w:val="auto"/>
                 <w:lang w:val="pt-BR"/>
               </w:rPr>
               <w:t>tb_</w:t>
             </w:r>
             <w:r>
               <w:rPr>
+                <w:color w:val="auto"/>
                 <w:lang w:val="pt-BR"/>
               </w:rPr>
               <w:t>avaliacao</w:t>
@@ -7948,12 +7963,14 @@
             <w:pPr>
               <w:pStyle w:val="Contedo"/>
               <w:rPr>
+                <w:color w:val="auto"/>
                 <w:lang w:val="pt-BR"/>
               </w:rPr>
             </w:pPr>
             <w:proofErr w:type="spellStart"/>
             <w:r>
               <w:rPr>
+                <w:color w:val="auto"/>
                 <w:lang w:val="pt-BR"/>
               </w:rPr>
               <w:t>tb_reserva</w:t>
@@ -7995,12 +8012,14 @@
             <w:pPr>
               <w:pStyle w:val="Contedo"/>
               <w:rPr>
+                <w:color w:val="auto"/>
                 <w:lang w:val="pt-BR"/>
               </w:rPr>
             </w:pPr>
             <w:proofErr w:type="spellStart"/>
             <w:r>
               <w:rPr>
+                <w:color w:val="auto"/>
                 <w:lang w:val="pt-BR"/>
               </w:rPr>
               <w:t>tb_reserva_servico</w:t>
@@ -8042,12 +8061,14 @@
             <w:pPr>
               <w:pStyle w:val="Contedo"/>
               <w:rPr>
+                <w:color w:val="auto"/>
                 <w:lang w:val="pt-BR"/>
               </w:rPr>
             </w:pPr>
             <w:proofErr w:type="spellStart"/>
             <w:r>
               <w:rPr>
+                <w:color w:val="auto"/>
                 <w:lang w:val="pt-BR"/>
               </w:rPr>
               <w:t>tb_tp_pagamento</w:t>
@@ -8089,12 +8110,14 @@
             <w:pPr>
               <w:pStyle w:val="Contedo"/>
               <w:rPr>
+                <w:color w:val="auto"/>
                 <w:lang w:val="pt-BR"/>
               </w:rPr>
             </w:pPr>
             <w:proofErr w:type="spellStart"/>
             <w:r>
               <w:rPr>
+                <w:color w:val="auto"/>
                 <w:lang w:val="pt-BR"/>
               </w:rPr>
               <w:t>tb_tp_cancelamento</w:t>
@@ -8136,12 +8159,14 @@
             <w:pPr>
               <w:pStyle w:val="Contedo"/>
               <w:rPr>
+                <w:color w:val="auto"/>
                 <w:lang w:val="pt-BR"/>
               </w:rPr>
             </w:pPr>
             <w:proofErr w:type="spellStart"/>
             <w:r>
               <w:rPr>
+                <w:color w:val="auto"/>
                 <w:lang w:val="pt-BR"/>
               </w:rPr>
               <w:t>tb_tp_contato</w:t>
@@ -8321,17 +8346,25 @@
           <w:lang w:val="pt-BR"/>
         </w:rPr>
       </w:pPr>
-      <w:r>
-        <w:rPr>
-          <w:noProof/>
+    </w:p>
+    <w:p>
+      <w:pPr>
+        <w:pStyle w:val="Contedo"/>
+        <w:jc w:val="center"/>
+        <w:rPr>
+          <w:lang w:val="pt-BR"/>
+        </w:rPr>
+      </w:pPr>
+      <w:r>
+        <w:rPr>
           <w:lang w:val="pt-BR"/>
         </w:rPr>
         <w:lastRenderedPageBreak/>
         <w:drawing>
-          <wp:inline distT="0" distB="0" distL="0" distR="0" wp14:anchorId="1D4FD2A6" wp14:editId="4767E32F">
-            <wp:extent cx="4629796" cy="4334480"/>
-            <wp:effectExtent l="0" t="0" r="0" b="9525"/>
-            <wp:docPr id="912350744" name="Imagem 1" descr="Tabela&#10;&#10;Descrição gerada automaticamente"/>
+          <wp:inline distT="0" distB="0" distL="0" distR="0" wp14:anchorId="072BA6D9" wp14:editId="0E490848">
+            <wp:extent cx="4743434" cy="4295553"/>
+            <wp:effectExtent l="0" t="0" r="635" b="0"/>
+            <wp:docPr id="338549499" name="Imagem 1" descr="Tabela&#10;&#10;Descrição gerada automaticamente"/>
             <wp:cNvGraphicFramePr>
               <a:graphicFrameLocks xmlns:a="http://schemas.openxmlformats.org/drawingml/2006/main" noChangeAspect="1"/>
             </wp:cNvGraphicFramePr>
@@ -8339,10 +8372,10 @@
               <a:graphicData uri="http://schemas.openxmlformats.org/drawingml/2006/picture">
                 <pic:pic xmlns:pic="http://schemas.openxmlformats.org/drawingml/2006/picture">
                   <pic:nvPicPr>
-                    <pic:cNvPr id="912350744" name="Imagem 1" descr="Tabela&#10;&#10;Descrição gerada automaticamente"/>
+                    <pic:cNvPr id="338549499" name="Imagem 1" descr="Tabela&#10;&#10;Descrição gerada automaticamente"/>
                     <pic:cNvPicPr/>
                   </pic:nvPicPr>
-                  <pic:blipFill>
+                  <pic:blipFill rotWithShape="1">
                     <a:blip r:embed="rId17">
                       <a:extLst>
                         <a:ext uri="{BEBA8EAE-BF5A-486C-A8C5-ECC9F3942E4B}">
@@ -8356,75 +8389,13 @@
                         </a:ext>
                       </a:extLst>
                     </a:blip>
-                    <a:stretch>
-                      <a:fillRect/>
-                    </a:stretch>
-                  </pic:blipFill>
-                  <pic:spPr>
-                    <a:xfrm>
-                      <a:off x="0" y="0"/>
-                      <a:ext cx="4629796" cy="4334480"/>
-                    </a:xfrm>
-                    <a:prstGeom prst="rect">
-                      <a:avLst/>
-                    </a:prstGeom>
-                  </pic:spPr>
-                </pic:pic>
-              </a:graphicData>
-            </a:graphic>
-          </wp:inline>
-        </w:drawing>
-      </w:r>
-    </w:p>
-    <w:p>
-      <w:pPr>
-        <w:pStyle w:val="Contedo"/>
-        <w:jc w:val="center"/>
-        <w:rPr>
-          <w:lang w:val="pt-BR"/>
-        </w:rPr>
-      </w:pPr>
-      <w:r>
-        <w:rPr>
-          <w:noProof/>
-          <w:lang w:val="pt-BR"/>
-        </w:rPr>
-        <w:drawing>
-          <wp:inline distT="0" distB="0" distL="0" distR="0" wp14:anchorId="6836C004" wp14:editId="7137E12C">
-            <wp:extent cx="4629713" cy="2020186"/>
-            <wp:effectExtent l="0" t="0" r="0" b="0"/>
-            <wp:docPr id="141668602" name="Imagem 1" descr="Tabela&#10;&#10;Descrição gerada automaticamente"/>
-            <wp:cNvGraphicFramePr>
-              <a:graphicFrameLocks xmlns:a="http://schemas.openxmlformats.org/drawingml/2006/main" noChangeAspect="1"/>
-            </wp:cNvGraphicFramePr>
-            <a:graphic xmlns:a="http://schemas.openxmlformats.org/drawingml/2006/main">
-              <a:graphicData uri="http://schemas.openxmlformats.org/drawingml/2006/picture">
-                <pic:pic xmlns:pic="http://schemas.openxmlformats.org/drawingml/2006/picture">
-                  <pic:nvPicPr>
-                    <pic:cNvPr id="141668602" name="Imagem 1" descr="Tabela&#10;&#10;Descrição gerada automaticamente"/>
-                    <pic:cNvPicPr/>
-                  </pic:nvPicPr>
-                  <pic:blipFill rotWithShape="1">
-                    <a:blip r:embed="rId19">
-                      <a:extLst>
-                        <a:ext uri="{BEBA8EAE-BF5A-486C-A8C5-ECC9F3942E4B}">
-                          <a14:imgProps xmlns:a14="http://schemas.microsoft.com/office/drawing/2010/main">
-                            <a14:imgLayer r:embed="rId20">
-                              <a14:imgEffect>
-                                <a14:sharpenSoften amount="25000"/>
-                              </a14:imgEffect>
-                            </a14:imgLayer>
-                          </a14:imgProps>
-                        </a:ext>
-                      </a:extLst>
-                    </a:blip>
-                    <a:srcRect b="61301"/>
+                    <a:srcRect t="973" b="774"/>
                     <a:stretch/>
                   </pic:blipFill>
                   <pic:spPr bwMode="auto">
                     <a:xfrm>
                       <a:off x="0" y="0"/>
-                      <a:ext cx="4629796" cy="2020222"/>
+                      <a:ext cx="4744112" cy="4296167"/>
                     </a:xfrm>
                     <a:prstGeom prst="rect">
                       <a:avLst/>
@@ -8453,26 +8424,15 @@
           <w:lang w:val="pt-BR"/>
         </w:rPr>
       </w:pPr>
-    </w:p>
-    <w:p>
-      <w:pPr>
-        <w:pStyle w:val="Contedo"/>
-        <w:jc w:val="center"/>
-        <w:rPr>
-          <w:lang w:val="pt-BR"/>
-        </w:rPr>
-      </w:pPr>
-      <w:r>
-        <w:rPr>
-          <w:noProof/>
-          <w:lang w:val="pt-BR"/>
-        </w:rPr>
-        <w:lastRenderedPageBreak/>
+      <w:r>
+        <w:rPr>
+          <w:lang w:val="pt-BR"/>
+        </w:rPr>
         <w:drawing>
-          <wp:inline distT="0" distB="0" distL="0" distR="0" wp14:anchorId="4366A3BA" wp14:editId="3AD495FE">
-            <wp:extent cx="4629713" cy="3083191"/>
-            <wp:effectExtent l="0" t="0" r="0" b="3175"/>
-            <wp:docPr id="690295577" name="Imagem 690295577" descr="Tabela&#10;&#10;Descrição gerada automaticamente"/>
+          <wp:inline distT="0" distB="0" distL="0" distR="0" wp14:anchorId="2CF354BB" wp14:editId="0AB1D1D9">
+            <wp:extent cx="4667901" cy="2029108"/>
+            <wp:effectExtent l="0" t="0" r="0" b="9525"/>
+            <wp:docPr id="1151892078" name="Imagem 1" descr="Tabela&#10;&#10;Descrição gerada automaticamente"/>
             <wp:cNvGraphicFramePr>
               <a:graphicFrameLocks xmlns:a="http://schemas.openxmlformats.org/drawingml/2006/main" noChangeAspect="1"/>
             </wp:cNvGraphicFramePr>
@@ -8480,10 +8440,10 @@
               <a:graphicData uri="http://schemas.openxmlformats.org/drawingml/2006/picture">
                 <pic:pic xmlns:pic="http://schemas.openxmlformats.org/drawingml/2006/picture">
                   <pic:nvPicPr>
-                    <pic:cNvPr id="141668602" name="Imagem 1" descr="Tabela&#10;&#10;Descrição gerada automaticamente"/>
+                    <pic:cNvPr id="1151892078" name="Imagem 1" descr="Tabela&#10;&#10;Descrição gerada automaticamente"/>
                     <pic:cNvPicPr/>
                   </pic:nvPicPr>
-                  <pic:blipFill rotWithShape="1">
+                  <pic:blipFill>
                     <a:blip r:embed="rId19">
                       <a:extLst>
                         <a:ext uri="{BEBA8EAE-BF5A-486C-A8C5-ECC9F3942E4B}">
@@ -8497,25 +8457,18 @@
                         </a:ext>
                       </a:extLst>
                     </a:blip>
-                    <a:srcRect t="40939"/>
-                    <a:stretch/>
+                    <a:stretch>
+                      <a:fillRect/>
+                    </a:stretch>
                   </pic:blipFill>
-                  <pic:spPr bwMode="auto">
+                  <pic:spPr>
                     <a:xfrm>
                       <a:off x="0" y="0"/>
-                      <a:ext cx="4629796" cy="3083247"/>
+                      <a:ext cx="4667901" cy="2029108"/>
                     </a:xfrm>
                     <a:prstGeom prst="rect">
                       <a:avLst/>
                     </a:prstGeom>
-                    <a:ln>
-                      <a:noFill/>
-                    </a:ln>
-                    <a:extLst>
-                      <a:ext uri="{53640926-AAD7-44D8-BBD7-CCE9431645EC}">
-                        <a14:shadowObscured xmlns:a14="http://schemas.microsoft.com/office/drawing/2010/main"/>
-                      </a:ext>
-                    </a:extLst>
                   </pic:spPr>
                 </pic:pic>
               </a:graphicData>
@@ -8532,16 +8485,25 @@
           <w:lang w:val="pt-BR"/>
         </w:rPr>
       </w:pPr>
-      <w:r>
-        <w:rPr>
-          <w:noProof/>
-          <w:lang w:val="pt-BR"/>
-        </w:rPr>
+    </w:p>
+    <w:p>
+      <w:pPr>
+        <w:pStyle w:val="Contedo"/>
+        <w:jc w:val="center"/>
+        <w:rPr>
+          <w:lang w:val="pt-BR"/>
+        </w:rPr>
+      </w:pPr>
+      <w:r>
+        <w:rPr>
+          <w:lang w:val="pt-BR"/>
+        </w:rPr>
+        <w:lastRenderedPageBreak/>
         <w:drawing>
-          <wp:inline distT="0" distB="0" distL="0" distR="0" wp14:anchorId="259AA2C2" wp14:editId="77432FC0">
-            <wp:extent cx="4629572" cy="4146697"/>
-            <wp:effectExtent l="0" t="0" r="0" b="6350"/>
-            <wp:docPr id="1192339792" name="Imagem 1" descr="Tabela&#10;&#10;Descrição gerada automaticamente"/>
+          <wp:inline distT="0" distB="0" distL="0" distR="0" wp14:anchorId="45A717B2" wp14:editId="0A3F0275">
+            <wp:extent cx="4658375" cy="3086531"/>
+            <wp:effectExtent l="0" t="0" r="8890" b="0"/>
+            <wp:docPr id="945607438" name="Imagem 1" descr="Tabela&#10;&#10;Descrição gerada automaticamente"/>
             <wp:cNvGraphicFramePr>
               <a:graphicFrameLocks xmlns:a="http://schemas.openxmlformats.org/drawingml/2006/main" noChangeAspect="1"/>
             </wp:cNvGraphicFramePr>
@@ -8549,10 +8511,10 @@
               <a:graphicData uri="http://schemas.openxmlformats.org/drawingml/2006/picture">
                 <pic:pic xmlns:pic="http://schemas.openxmlformats.org/drawingml/2006/picture">
                   <pic:nvPicPr>
-                    <pic:cNvPr id="1192339792" name="Imagem 1" descr="Tabela&#10;&#10;Descrição gerada automaticamente"/>
+                    <pic:cNvPr id="945607438" name="Imagem 1" descr="Tabela&#10;&#10;Descrição gerada automaticamente"/>
                     <pic:cNvPicPr/>
                   </pic:nvPicPr>
-                  <pic:blipFill rotWithShape="1">
+                  <pic:blipFill>
                     <a:blip r:embed="rId21">
                       <a:extLst>
                         <a:ext uri="{BEBA8EAE-BF5A-486C-A8C5-ECC9F3942E4B}">
@@ -8566,25 +8528,18 @@
                         </a:ext>
                       </a:extLst>
                     </a:blip>
-                    <a:srcRect b="40531"/>
-                    <a:stretch/>
+                    <a:stretch>
+                      <a:fillRect/>
+                    </a:stretch>
                   </pic:blipFill>
-                  <pic:spPr bwMode="auto">
+                  <pic:spPr>
                     <a:xfrm>
                       <a:off x="0" y="0"/>
-                      <a:ext cx="4629796" cy="4146898"/>
+                      <a:ext cx="4658375" cy="3086531"/>
                     </a:xfrm>
                     <a:prstGeom prst="rect">
                       <a:avLst/>
                     </a:prstGeom>
-                    <a:ln>
-                      <a:noFill/>
-                    </a:ln>
-                    <a:extLst>
-                      <a:ext uri="{53640926-AAD7-44D8-BBD7-CCE9431645EC}">
-                        <a14:shadowObscured xmlns:a14="http://schemas.microsoft.com/office/drawing/2010/main"/>
-                      </a:ext>
-                    </a:extLst>
                   </pic:spPr>
                 </pic:pic>
               </a:graphicData>
@@ -8603,14 +8558,13 @@
       </w:pPr>
       <w:r>
         <w:rPr>
-          <w:noProof/>
           <w:lang w:val="pt-BR"/>
         </w:rPr>
         <w:drawing>
-          <wp:inline distT="0" distB="0" distL="0" distR="0" wp14:anchorId="41544DB1" wp14:editId="18E34DEE">
-            <wp:extent cx="4628822" cy="1392865"/>
-            <wp:effectExtent l="0" t="0" r="635" b="0"/>
-            <wp:docPr id="1686272722" name="Imagem 1686272722" descr="Tabela&#10;&#10;Descrição gerada automaticamente"/>
+          <wp:inline distT="0" distB="0" distL="0" distR="0" wp14:anchorId="41E848EC" wp14:editId="18E635BD">
+            <wp:extent cx="4629796" cy="4124901"/>
+            <wp:effectExtent l="0" t="0" r="0" b="9525"/>
+            <wp:docPr id="359724605" name="Imagem 1" descr="Tabela&#10;&#10;Descrição gerada automaticamente"/>
             <wp:cNvGraphicFramePr>
               <a:graphicFrameLocks xmlns:a="http://schemas.openxmlformats.org/drawingml/2006/main" noChangeAspect="1"/>
             </wp:cNvGraphicFramePr>
@@ -8618,15 +8572,15 @@
               <a:graphicData uri="http://schemas.openxmlformats.org/drawingml/2006/picture">
                 <pic:pic xmlns:pic="http://schemas.openxmlformats.org/drawingml/2006/picture">
                   <pic:nvPicPr>
-                    <pic:cNvPr id="1192339792" name="Imagem 1" descr="Tabela&#10;&#10;Descrição gerada automaticamente"/>
+                    <pic:cNvPr id="359724605" name="Imagem 1" descr="Tabela&#10;&#10;Descrição gerada automaticamente"/>
                     <pic:cNvPicPr/>
                   </pic:nvPicPr>
-                  <pic:blipFill rotWithShape="1">
-                    <a:blip r:embed="rId21">
+                  <pic:blipFill>
+                    <a:blip r:embed="rId23">
                       <a:extLst>
                         <a:ext uri="{BEBA8EAE-BF5A-486C-A8C5-ECC9F3942E4B}">
                           <a14:imgProps xmlns:a14="http://schemas.microsoft.com/office/drawing/2010/main">
-                            <a14:imgLayer r:embed="rId22">
+                            <a14:imgLayer r:embed="rId24">
                               <a14:imgEffect>
                                 <a14:sharpenSoften amount="25000"/>
                               </a14:imgEffect>
@@ -8635,25 +8589,79 @@
                         </a:ext>
                       </a:extLst>
                     </a:blip>
-                    <a:srcRect t="61305" b="18716"/>
-                    <a:stretch/>
+                    <a:stretch>
+                      <a:fillRect/>
+                    </a:stretch>
                   </pic:blipFill>
-                  <pic:spPr bwMode="auto">
+                  <pic:spPr>
                     <a:xfrm>
                       <a:off x="0" y="0"/>
-                      <a:ext cx="4629796" cy="1393158"/>
+                      <a:ext cx="4629796" cy="4124901"/>
                     </a:xfrm>
                     <a:prstGeom prst="rect">
                       <a:avLst/>
                     </a:prstGeom>
-                    <a:ln>
-                      <a:noFill/>
-                    </a:ln>
-                    <a:extLst>
-                      <a:ext uri="{53640926-AAD7-44D8-BBD7-CCE9431645EC}">
-                        <a14:shadowObscured xmlns:a14="http://schemas.microsoft.com/office/drawing/2010/main"/>
-                      </a:ext>
-                    </a:extLst>
+                  </pic:spPr>
+                </pic:pic>
+              </a:graphicData>
+            </a:graphic>
+          </wp:inline>
+        </w:drawing>
+      </w:r>
+    </w:p>
+    <w:p>
+      <w:pPr>
+        <w:pStyle w:val="Contedo"/>
+        <w:jc w:val="center"/>
+        <w:rPr>
+          <w:lang w:val="pt-BR"/>
+        </w:rPr>
+      </w:pPr>
+      <w:r>
+        <w:rPr>
+          <w:lang w:val="pt-BR"/>
+        </w:rPr>
+        <w:drawing>
+          <wp:inline distT="0" distB="0" distL="0" distR="0" wp14:anchorId="17101202" wp14:editId="591E2BA3">
+            <wp:extent cx="4629796" cy="1390844"/>
+            <wp:effectExtent l="0" t="0" r="0" b="0"/>
+            <wp:docPr id="435123812" name="Imagem 1" descr="Tabela&#10;&#10;Descrição gerada automaticamente"/>
+            <wp:cNvGraphicFramePr>
+              <a:graphicFrameLocks xmlns:a="http://schemas.openxmlformats.org/drawingml/2006/main" noChangeAspect="1"/>
+            </wp:cNvGraphicFramePr>
+            <a:graphic xmlns:a="http://schemas.openxmlformats.org/drawingml/2006/main">
+              <a:graphicData uri="http://schemas.openxmlformats.org/drawingml/2006/picture">
+                <pic:pic xmlns:pic="http://schemas.openxmlformats.org/drawingml/2006/picture">
+                  <pic:nvPicPr>
+                    <pic:cNvPr id="435123812" name="Imagem 1" descr="Tabela&#10;&#10;Descrição gerada automaticamente"/>
+                    <pic:cNvPicPr/>
+                  </pic:nvPicPr>
+                  <pic:blipFill>
+                    <a:blip r:embed="rId25">
+                      <a:extLst>
+                        <a:ext uri="{BEBA8EAE-BF5A-486C-A8C5-ECC9F3942E4B}">
+                          <a14:imgProps xmlns:a14="http://schemas.microsoft.com/office/drawing/2010/main">
+                            <a14:imgLayer r:embed="rId26">
+                              <a14:imgEffect>
+                                <a14:sharpenSoften amount="25000"/>
+                              </a14:imgEffect>
+                            </a14:imgLayer>
+                          </a14:imgProps>
+                        </a:ext>
+                      </a:extLst>
+                    </a:blip>
+                    <a:stretch>
+                      <a:fillRect/>
+                    </a:stretch>
+                  </pic:blipFill>
+                  <pic:spPr>
+                    <a:xfrm>
+                      <a:off x="0" y="0"/>
+                      <a:ext cx="4629796" cy="1390844"/>
+                    </a:xfrm>
+                    <a:prstGeom prst="rect">
+                      <a:avLst/>
+                    </a:prstGeom>
                   </pic:spPr>
                 </pic:pic>
               </a:graphicData>
@@ -8700,11 +8708,11 @@
                     <pic:cNvPicPr/>
                   </pic:nvPicPr>
                   <pic:blipFill rotWithShape="1">
-                    <a:blip r:embed="rId21">
+                    <a:blip r:embed="rId27">
                       <a:extLst>
                         <a:ext uri="{BEBA8EAE-BF5A-486C-A8C5-ECC9F3942E4B}">
                           <a14:imgProps xmlns:a14="http://schemas.microsoft.com/office/drawing/2010/main">
-                            <a14:imgLayer r:embed="rId22">
+                            <a14:imgLayer r:embed="rId28">
                               <a14:imgEffect>
                                 <a14:sharpenSoften amount="25000"/>
                               </a14:imgEffect>
@@ -8750,14 +8758,13 @@
       </w:pPr>
       <w:r>
         <w:rPr>
-          <w:noProof/>
           <w:lang w:val="pt-BR"/>
         </w:rPr>
         <w:drawing>
-          <wp:inline distT="0" distB="0" distL="0" distR="0" wp14:anchorId="19DFEA54" wp14:editId="57BFE4B6">
-            <wp:extent cx="4677356" cy="1414131"/>
-            <wp:effectExtent l="0" t="0" r="0" b="0"/>
-            <wp:docPr id="96594727" name="Imagem 1" descr="Tabela&#10;&#10;Descrição gerada automaticamente"/>
+          <wp:inline distT="0" distB="0" distL="0" distR="0" wp14:anchorId="353DC3D7" wp14:editId="246C77BD">
+            <wp:extent cx="4610743" cy="1381318"/>
+            <wp:effectExtent l="0" t="0" r="0" b="9525"/>
+            <wp:docPr id="798529212" name="Imagem 1" descr="Tabela&#10;&#10;Descrição gerada automaticamente"/>
             <wp:cNvGraphicFramePr>
               <a:graphicFrameLocks xmlns:a="http://schemas.openxmlformats.org/drawingml/2006/main" noChangeAspect="1"/>
             </wp:cNvGraphicFramePr>
@@ -8765,15 +8772,15 @@
               <a:graphicData uri="http://schemas.openxmlformats.org/drawingml/2006/picture">
                 <pic:pic xmlns:pic="http://schemas.openxmlformats.org/drawingml/2006/picture">
                   <pic:nvPicPr>
-                    <pic:cNvPr id="96594727" name="Imagem 1" descr="Tabela&#10;&#10;Descrição gerada automaticamente"/>
+                    <pic:cNvPr id="798529212" name="Imagem 1" descr="Tabela&#10;&#10;Descrição gerada automaticamente"/>
                     <pic:cNvPicPr/>
                   </pic:nvPicPr>
-                  <pic:blipFill rotWithShape="1">
-                    <a:blip r:embed="rId23">
+                  <pic:blipFill>
+                    <a:blip r:embed="rId29">
                       <a:extLst>
                         <a:ext uri="{BEBA8EAE-BF5A-486C-A8C5-ECC9F3942E4B}">
                           <a14:imgProps xmlns:a14="http://schemas.microsoft.com/office/drawing/2010/main">
-                            <a14:imgLayer r:embed="rId24">
+                            <a14:imgLayer r:embed="rId30">
                               <a14:imgEffect>
                                 <a14:sharpenSoften amount="25000"/>
                               </a14:imgEffect>
@@ -8782,25 +8789,18 @@
                         </a:ext>
                       </a:extLst>
                     </a:blip>
-                    <a:srcRect b="72356"/>
-                    <a:stretch/>
+                    <a:stretch>
+                      <a:fillRect/>
+                    </a:stretch>
                   </pic:blipFill>
-                  <pic:spPr bwMode="auto">
+                  <pic:spPr>
                     <a:xfrm>
                       <a:off x="0" y="0"/>
-                      <a:ext cx="4677428" cy="1414153"/>
+                      <a:ext cx="4610743" cy="1381318"/>
                     </a:xfrm>
                     <a:prstGeom prst="rect">
                       <a:avLst/>
                     </a:prstGeom>
-                    <a:ln>
-                      <a:noFill/>
-                    </a:ln>
-                    <a:extLst>
-                      <a:ext uri="{53640926-AAD7-44D8-BBD7-CCE9431645EC}">
-                        <a14:shadowObscured xmlns:a14="http://schemas.microsoft.com/office/drawing/2010/main"/>
-                      </a:ext>
-                    </a:extLst>
                   </pic:spPr>
                 </pic:pic>
               </a:graphicData>
@@ -8838,11 +8838,11 @@
                     <pic:cNvPicPr/>
                   </pic:nvPicPr>
                   <pic:blipFill rotWithShape="1">
-                    <a:blip r:embed="rId23">
+                    <a:blip r:embed="rId31">
                       <a:extLst>
                         <a:ext uri="{BEBA8EAE-BF5A-486C-A8C5-ECC9F3942E4B}">
                           <a14:imgProps xmlns:a14="http://schemas.microsoft.com/office/drawing/2010/main">
-                            <a14:imgLayer r:embed="rId24">
+                            <a14:imgLayer r:embed="rId32">
                               <a14:imgEffect>
                                 <a14:sharpenSoften amount="25000"/>
                               </a14:imgEffect>
@@ -8888,14 +8888,13 @@
       </w:pPr>
       <w:r>
         <w:rPr>
-          <w:noProof/>
           <w:lang w:val="pt-BR"/>
         </w:rPr>
         <w:drawing>
-          <wp:inline distT="0" distB="0" distL="0" distR="0" wp14:anchorId="3E570415" wp14:editId="7AB6F2DF">
-            <wp:extent cx="4675301" cy="2232837"/>
+          <wp:inline distT="0" distB="0" distL="0" distR="0" wp14:anchorId="1B377321" wp14:editId="7169278E">
+            <wp:extent cx="4648849" cy="3067478"/>
             <wp:effectExtent l="0" t="0" r="0" b="0"/>
-            <wp:docPr id="1218764" name="Imagem 1218764" descr="Tabela&#10;&#10;Descrição gerada automaticamente"/>
+            <wp:docPr id="1780766200" name="Imagem 1" descr="Tabela&#10;&#10;Descrição gerada automaticamente"/>
             <wp:cNvGraphicFramePr>
               <a:graphicFrameLocks xmlns:a="http://schemas.openxmlformats.org/drawingml/2006/main" noChangeAspect="1"/>
             </wp:cNvGraphicFramePr>
@@ -8903,15 +8902,15 @@
               <a:graphicData uri="http://schemas.openxmlformats.org/drawingml/2006/picture">
                 <pic:pic xmlns:pic="http://schemas.openxmlformats.org/drawingml/2006/picture">
                   <pic:nvPicPr>
-                    <pic:cNvPr id="96594727" name="Imagem 1" descr="Tabela&#10;&#10;Descrição gerada automaticamente"/>
+                    <pic:cNvPr id="1780766200" name="Imagem 1" descr="Tabela&#10;&#10;Descrição gerada automaticamente"/>
                     <pic:cNvPicPr/>
                   </pic:nvPicPr>
-                  <pic:blipFill rotWithShape="1">
-                    <a:blip r:embed="rId23">
+                  <pic:blipFill>
+                    <a:blip r:embed="rId33">
                       <a:extLst>
                         <a:ext uri="{BEBA8EAE-BF5A-486C-A8C5-ECC9F3942E4B}">
                           <a14:imgProps xmlns:a14="http://schemas.microsoft.com/office/drawing/2010/main">
-                            <a14:imgLayer r:embed="rId24">
+                            <a14:imgLayer r:embed="rId34">
                               <a14:imgEffect>
                                 <a14:sharpenSoften amount="25000"/>
                               </a14:imgEffect>
@@ -8920,25 +8919,18 @@
                         </a:ext>
                       </a:extLst>
                     </a:blip>
-                    <a:srcRect t="55728" b="605"/>
-                    <a:stretch/>
+                    <a:stretch>
+                      <a:fillRect/>
+                    </a:stretch>
                   </pic:blipFill>
-                  <pic:spPr bwMode="auto">
+                  <pic:spPr>
                     <a:xfrm>
                       <a:off x="0" y="0"/>
-                      <a:ext cx="4677428" cy="2233853"/>
+                      <a:ext cx="4648849" cy="3067478"/>
                     </a:xfrm>
                     <a:prstGeom prst="rect">
                       <a:avLst/>
                     </a:prstGeom>
-                    <a:ln>
-                      <a:noFill/>
-                    </a:ln>
-                    <a:extLst>
-                      <a:ext uri="{53640926-AAD7-44D8-BBD7-CCE9431645EC}">
-                        <a14:shadowObscured xmlns:a14="http://schemas.microsoft.com/office/drawing/2010/main"/>
-                      </a:ext>
-                    </a:extLst>
                   </pic:spPr>
                 </pic:pic>
               </a:graphicData>
@@ -8957,14 +8949,14 @@
       </w:pPr>
       <w:r>
         <w:rPr>
-          <w:noProof/>
-          <w:lang w:val="pt-BR"/>
-        </w:rPr>
+          <w:lang w:val="pt-BR"/>
+        </w:rPr>
+        <w:lastRenderedPageBreak/>
         <w:drawing>
-          <wp:inline distT="0" distB="0" distL="0" distR="0" wp14:anchorId="2650CCC2" wp14:editId="246EF461">
-            <wp:extent cx="4648737" cy="2860158"/>
+          <wp:inline distT="0" distB="0" distL="0" distR="0" wp14:anchorId="320A8DAF" wp14:editId="21D1947B">
+            <wp:extent cx="4639322" cy="2857899"/>
             <wp:effectExtent l="0" t="0" r="0" b="0"/>
-            <wp:docPr id="2031723077" name="Imagem 1" descr="Tabela&#10;&#10;Descrição gerada automaticamente"/>
+            <wp:docPr id="915155161" name="Imagem 1" descr="Tabela&#10;&#10;Descrição gerada automaticamente"/>
             <wp:cNvGraphicFramePr>
               <a:graphicFrameLocks xmlns:a="http://schemas.openxmlformats.org/drawingml/2006/main" noChangeAspect="1"/>
             </wp:cNvGraphicFramePr>
@@ -8972,15 +8964,15 @@
               <a:graphicData uri="http://schemas.openxmlformats.org/drawingml/2006/picture">
                 <pic:pic xmlns:pic="http://schemas.openxmlformats.org/drawingml/2006/picture">
                   <pic:nvPicPr>
-                    <pic:cNvPr id="2031723077" name="Imagem 1" descr="Tabela&#10;&#10;Descrição gerada automaticamente"/>
+                    <pic:cNvPr id="915155161" name="Imagem 1" descr="Tabela&#10;&#10;Descrição gerada automaticamente"/>
                     <pic:cNvPicPr/>
                   </pic:nvPicPr>
-                  <pic:blipFill rotWithShape="1">
-                    <a:blip r:embed="rId25">
+                  <pic:blipFill>
+                    <a:blip r:embed="rId35">
                       <a:extLst>
                         <a:ext uri="{BEBA8EAE-BF5A-486C-A8C5-ECC9F3942E4B}">
                           <a14:imgProps xmlns:a14="http://schemas.microsoft.com/office/drawing/2010/main">
-                            <a14:imgLayer r:embed="rId26">
+                            <a14:imgLayer r:embed="rId36">
                               <a14:imgEffect>
                                 <a14:sharpenSoften amount="25000"/>
                               </a14:imgEffect>
@@ -8989,25 +8981,18 @@
                         </a:ext>
                       </a:extLst>
                     </a:blip>
-                    <a:srcRect b="48055"/>
-                    <a:stretch/>
+                    <a:stretch>
+                      <a:fillRect/>
+                    </a:stretch>
                   </pic:blipFill>
-                  <pic:spPr bwMode="auto">
+                  <pic:spPr>
                     <a:xfrm>
                       <a:off x="0" y="0"/>
-                      <a:ext cx="4648849" cy="2860227"/>
+                      <a:ext cx="4639322" cy="2857899"/>
                     </a:xfrm>
                     <a:prstGeom prst="rect">
                       <a:avLst/>
                     </a:prstGeom>
-                    <a:ln>
-                      <a:noFill/>
-                    </a:ln>
-                    <a:extLst>
-                      <a:ext uri="{53640926-AAD7-44D8-BBD7-CCE9431645EC}">
-                        <a14:shadowObscured xmlns:a14="http://schemas.microsoft.com/office/drawing/2010/main"/>
-                      </a:ext>
-                    </a:extLst>
                   </pic:spPr>
                 </pic:pic>
               </a:graphicData>
@@ -9029,7 +9014,6 @@
           <w:noProof/>
           <w:lang w:val="pt-BR"/>
         </w:rPr>
-        <w:lastRenderedPageBreak/>
         <w:drawing>
           <wp:inline distT="0" distB="0" distL="0" distR="0" wp14:anchorId="39DBBAD2" wp14:editId="41DF4AE5">
             <wp:extent cx="4648200" cy="1180214"/>
@@ -9046,11 +9030,11 @@
                     <pic:cNvPicPr/>
                   </pic:nvPicPr>
                   <pic:blipFill rotWithShape="1">
-                    <a:blip r:embed="rId25">
+                    <a:blip r:embed="rId37">
                       <a:extLst>
                         <a:ext uri="{BEBA8EAE-BF5A-486C-A8C5-ECC9F3942E4B}">
                           <a14:imgProps xmlns:a14="http://schemas.microsoft.com/office/drawing/2010/main">
-                            <a14:imgLayer r:embed="rId26">
+                            <a14:imgLayer r:embed="rId38">
                               <a14:imgEffect>
                                 <a14:sharpenSoften amount="25000"/>
                               </a14:imgEffect>
@@ -9115,11 +9099,11 @@
                     <pic:cNvPicPr/>
                   </pic:nvPicPr>
                   <pic:blipFill rotWithShape="1">
-                    <a:blip r:embed="rId25">
+                    <a:blip r:embed="rId37">
                       <a:extLst>
                         <a:ext uri="{BEBA8EAE-BF5A-486C-A8C5-ECC9F3942E4B}">
                           <a14:imgProps xmlns:a14="http://schemas.microsoft.com/office/drawing/2010/main">
-                            <a14:imgLayer r:embed="rId26">
+                            <a14:imgLayer r:embed="rId38">
                               <a14:imgEffect>
                                 <a14:sharpenSoften amount="25000"/>
                               </a14:imgEffect>
@@ -9165,14 +9149,13 @@
       </w:pPr>
       <w:r>
         <w:rPr>
-          <w:noProof/>
           <w:lang w:val="pt-BR"/>
         </w:rPr>
         <w:drawing>
-          <wp:inline distT="0" distB="0" distL="0" distR="0" wp14:anchorId="51DE4FD2" wp14:editId="5BFA09B4">
-            <wp:extent cx="4657725" cy="1403497"/>
-            <wp:effectExtent l="0" t="0" r="0" b="6350"/>
-            <wp:docPr id="262830216" name="Imagem 1" descr="Tabela&#10;&#10;Descrição gerada automaticamente"/>
+          <wp:inline distT="0" distB="0" distL="0" distR="0" wp14:anchorId="304B7FEA" wp14:editId="51AC0002">
+            <wp:extent cx="4610743" cy="1381318"/>
+            <wp:effectExtent l="0" t="0" r="0" b="9525"/>
+            <wp:docPr id="928832404" name="Imagem 1" descr="Tabela&#10;&#10;Descrição gerada automaticamente"/>
             <wp:cNvGraphicFramePr>
               <a:graphicFrameLocks xmlns:a="http://schemas.openxmlformats.org/drawingml/2006/main" noChangeAspect="1"/>
             </wp:cNvGraphicFramePr>
@@ -9180,15 +9163,15 @@
               <a:graphicData uri="http://schemas.openxmlformats.org/drawingml/2006/picture">
                 <pic:pic xmlns:pic="http://schemas.openxmlformats.org/drawingml/2006/picture">
                   <pic:nvPicPr>
-                    <pic:cNvPr id="262830216" name="Imagem 1" descr="Tabela&#10;&#10;Descrição gerada automaticamente"/>
+                    <pic:cNvPr id="928832404" name="Imagem 1" descr="Tabela&#10;&#10;Descrição gerada automaticamente"/>
                     <pic:cNvPicPr/>
                   </pic:nvPicPr>
-                  <pic:blipFill rotWithShape="1">
-                    <a:blip r:embed="rId27">
+                  <pic:blipFill>
+                    <a:blip r:embed="rId39">
                       <a:extLst>
                         <a:ext uri="{BEBA8EAE-BF5A-486C-A8C5-ECC9F3942E4B}">
                           <a14:imgProps xmlns:a14="http://schemas.microsoft.com/office/drawing/2010/main">
-                            <a14:imgLayer r:embed="rId28">
+                            <a14:imgLayer r:embed="rId40">
                               <a14:imgEffect>
                                 <a14:sharpenSoften amount="25000"/>
                               </a14:imgEffect>
@@ -9197,25 +9180,18 @@
                         </a:ext>
                       </a:extLst>
                     </a:blip>
-                    <a:srcRect b="68515"/>
-                    <a:stretch/>
+                    <a:stretch>
+                      <a:fillRect/>
+                    </a:stretch>
                   </pic:blipFill>
-                  <pic:spPr bwMode="auto">
+                  <pic:spPr>
                     <a:xfrm>
                       <a:off x="0" y="0"/>
-                      <a:ext cx="4658375" cy="1403693"/>
+                      <a:ext cx="4610743" cy="1381318"/>
                     </a:xfrm>
                     <a:prstGeom prst="rect">
                       <a:avLst/>
                     </a:prstGeom>
-                    <a:ln>
-                      <a:noFill/>
-                    </a:ln>
-                    <a:extLst>
-                      <a:ext uri="{53640926-AAD7-44D8-BBD7-CCE9431645EC}">
-                        <a14:shadowObscured xmlns:a14="http://schemas.microsoft.com/office/drawing/2010/main"/>
-                      </a:ext>
-                    </a:extLst>
                   </pic:spPr>
                 </pic:pic>
               </a:graphicData>
@@ -9253,11 +9229,11 @@
                     <pic:cNvPicPr/>
                   </pic:nvPicPr>
                   <pic:blipFill rotWithShape="1">
-                    <a:blip r:embed="rId27">
+                    <a:blip r:embed="rId41">
                       <a:extLst>
                         <a:ext uri="{BEBA8EAE-BF5A-486C-A8C5-ECC9F3942E4B}">
                           <a14:imgProps xmlns:a14="http://schemas.microsoft.com/office/drawing/2010/main">
-                            <a14:imgLayer r:embed="rId28">
+                            <a14:imgLayer r:embed="rId42">
                               <a14:imgEffect>
                                 <a14:sharpenSoften amount="25000"/>
                               </a14:imgEffect>
@@ -9306,6 +9282,7 @@
           <w:noProof/>
           <w:lang w:val="pt-BR"/>
         </w:rPr>
+        <w:lastRenderedPageBreak/>
         <w:drawing>
           <wp:inline distT="0" distB="0" distL="0" distR="0" wp14:anchorId="7C6D7A5A" wp14:editId="0F7AD38C">
             <wp:extent cx="4657725" cy="1403497"/>
@@ -9322,11 +9299,11 @@
                     <pic:cNvPicPr/>
                   </pic:nvPicPr>
                   <pic:blipFill rotWithShape="1">
-                    <a:blip r:embed="rId27">
+                    <a:blip r:embed="rId41">
                       <a:extLst>
                         <a:ext uri="{BEBA8EAE-BF5A-486C-A8C5-ECC9F3942E4B}">
                           <a14:imgProps xmlns:a14="http://schemas.microsoft.com/office/drawing/2010/main">
-                            <a14:imgLayer r:embed="rId28">
+                            <a14:imgLayer r:embed="rId42">
                               <a14:imgEffect>
                                 <a14:sharpenSoften amount="25000"/>
                               </a14:imgEffect>
@@ -9372,15 +9349,13 @@
       </w:pPr>
       <w:r>
         <w:rPr>
-          <w:noProof/>
-          <w:lang w:val="pt-BR"/>
-        </w:rPr>
-        <w:lastRenderedPageBreak/>
+          <w:lang w:val="pt-BR"/>
+        </w:rPr>
         <w:drawing>
-          <wp:inline distT="0" distB="0" distL="0" distR="0" wp14:anchorId="36D21A16" wp14:editId="64854E7B">
-            <wp:extent cx="4639322" cy="5582429"/>
-            <wp:effectExtent l="0" t="0" r="8890" b="0"/>
-            <wp:docPr id="97997814" name="Imagem 1" descr="Tabela&#10;&#10;Descrição gerada automaticamente"/>
+          <wp:inline distT="0" distB="0" distL="0" distR="0" wp14:anchorId="71DBDCB2" wp14:editId="7375103D">
+            <wp:extent cx="4610743" cy="5582429"/>
+            <wp:effectExtent l="0" t="0" r="0" b="0"/>
+            <wp:docPr id="1724799565" name="Imagem 1" descr="Tabela&#10;&#10;Descrição gerada automaticamente"/>
             <wp:cNvGraphicFramePr>
               <a:graphicFrameLocks xmlns:a="http://schemas.openxmlformats.org/drawingml/2006/main" noChangeAspect="1"/>
             </wp:cNvGraphicFramePr>
@@ -9388,15 +9363,15 @@
               <a:graphicData uri="http://schemas.openxmlformats.org/drawingml/2006/picture">
                 <pic:pic xmlns:pic="http://schemas.openxmlformats.org/drawingml/2006/picture">
                   <pic:nvPicPr>
-                    <pic:cNvPr id="97997814" name="Imagem 1" descr="Tabela&#10;&#10;Descrição gerada automaticamente"/>
+                    <pic:cNvPr id="1724799565" name="Imagem 1" descr="Tabela&#10;&#10;Descrição gerada automaticamente"/>
                     <pic:cNvPicPr/>
                   </pic:nvPicPr>
                   <pic:blipFill>
-                    <a:blip r:embed="rId29">
+                    <a:blip r:embed="rId43">
                       <a:extLst>
                         <a:ext uri="{BEBA8EAE-BF5A-486C-A8C5-ECC9F3942E4B}">
                           <a14:imgProps xmlns:a14="http://schemas.microsoft.com/office/drawing/2010/main">
-                            <a14:imgLayer r:embed="rId30">
+                            <a14:imgLayer r:embed="rId44">
                               <a14:imgEffect>
                                 <a14:sharpenSoften amount="25000"/>
                               </a14:imgEffect>
@@ -9412,7 +9387,7 @@
                   <pic:spPr>
                     <a:xfrm>
                       <a:off x="0" y="0"/>
-                      <a:ext cx="4639322" cy="5582429"/>
+                      <a:ext cx="4610743" cy="5582429"/>
                     </a:xfrm>
                     <a:prstGeom prst="rect">
                       <a:avLst/>
@@ -9435,6 +9410,46 @@
     </w:p>
     <w:p>
       <w:pPr>
+        <w:pStyle w:val="Contedo"/>
+        <w:rPr>
+          <w:lang w:val="pt-BR"/>
+        </w:rPr>
+      </w:pPr>
+    </w:p>
+    <w:p>
+      <w:pPr>
+        <w:pStyle w:val="Contedo"/>
+        <w:rPr>
+          <w:lang w:val="pt-BR"/>
+        </w:rPr>
+      </w:pPr>
+    </w:p>
+    <w:p>
+      <w:pPr>
+        <w:pStyle w:val="Contedo"/>
+        <w:rPr>
+          <w:lang w:val="pt-BR"/>
+        </w:rPr>
+      </w:pPr>
+    </w:p>
+    <w:p>
+      <w:pPr>
+        <w:pStyle w:val="Contedo"/>
+        <w:rPr>
+          <w:lang w:val="pt-BR"/>
+        </w:rPr>
+      </w:pPr>
+    </w:p>
+    <w:p>
+      <w:pPr>
+        <w:pStyle w:val="Contedo"/>
+        <w:rPr>
+          <w:lang w:val="pt-BR"/>
+        </w:rPr>
+      </w:pPr>
+    </w:p>
+    <w:p>
+      <w:pPr>
         <w:pStyle w:val="Ttulo2"/>
         <w:rPr>
           <w:lang w:val="pt-BR"/>
@@ -9445,6 +9460,7 @@
         <w:rPr>
           <w:lang w:val="pt-BR"/>
         </w:rPr>
+        <w:lastRenderedPageBreak/>
         <w:t>Normalização</w:t>
       </w:r>
       <w:bookmarkEnd w:id="19"/>
@@ -9460,13 +9476,25 @@
         <w:rPr>
           <w:lang w:val="pt-BR"/>
         </w:rPr>
-        <w:t>Antes da criação física de todas as tabelas do projeto, 3 (três)</w:t>
-      </w:r>
-      <w:r>
-        <w:rPr>
-          <w:lang w:val="pt-BR"/>
-        </w:rPr>
-        <w:t xml:space="preserve"> verificações foram realizadas para garantir que os objetos se encontram normalizados</w:t>
+        <w:t xml:space="preserve">Antes da criação física de todas as tabelas do projeto, </w:t>
+      </w:r>
+      <w:r>
+        <w:rPr>
+          <w:lang w:val="pt-BR"/>
+        </w:rPr>
+        <w:t>foram realizadas</w:t>
+      </w:r>
+      <w:r>
+        <w:rPr>
+          <w:lang w:val="pt-BR"/>
+        </w:rPr>
+        <w:t xml:space="preserve"> verificações</w:t>
+      </w:r>
+      <w:r>
+        <w:rPr>
+          <w:lang w:val="pt-BR"/>
+        </w:rPr>
+        <w:t xml:space="preserve"> para garantir que os objetos se encontram normalizados</w:t>
       </w:r>
       <w:r>
         <w:rPr>
@@ -9560,67 +9588,286 @@
     </w:p>
     <w:p>
       <w:pPr>
-        <w:pStyle w:val="Contedo"/>
-        <w:rPr>
-          <w:lang w:val="pt-BR"/>
-        </w:rPr>
-      </w:pPr>
-    </w:p>
-    <w:p>
-      <w:pPr>
-        <w:pStyle w:val="Contedo"/>
-        <w:rPr>
-          <w:lang w:val="pt-BR"/>
-        </w:rPr>
-      </w:pPr>
-    </w:p>
-    <w:p>
-      <w:pPr>
-        <w:pStyle w:val="Contedo"/>
-        <w:rPr>
-          <w:lang w:val="pt-BR"/>
-        </w:rPr>
-      </w:pPr>
-    </w:p>
-    <w:p>
-      <w:pPr>
-        <w:pStyle w:val="Contedo"/>
-        <w:rPr>
-          <w:lang w:val="pt-BR"/>
-        </w:rPr>
-      </w:pPr>
-    </w:p>
-    <w:p>
-      <w:pPr>
-        <w:pStyle w:val="Contedo"/>
-        <w:rPr>
-          <w:lang w:val="pt-BR"/>
-        </w:rPr>
-      </w:pPr>
-    </w:p>
-    <w:p>
-      <w:pPr>
-        <w:pStyle w:val="Contedo"/>
-        <w:rPr>
-          <w:lang w:val="pt-BR"/>
-        </w:rPr>
-      </w:pPr>
-    </w:p>
-    <w:p>
-      <w:pPr>
-        <w:pStyle w:val="Contedo"/>
-        <w:rPr>
-          <w:lang w:val="pt-BR"/>
-        </w:rPr>
-      </w:pPr>
-    </w:p>
-    <w:p>
-      <w:pPr>
-        <w:pStyle w:val="Contedo"/>
-        <w:rPr>
-          <w:lang w:val="pt-BR"/>
-        </w:rPr>
-      </w:pPr>
+        <w:pStyle w:val="Ttulo2"/>
+        <w:rPr>
+          <w:lang w:val="pt-BR"/>
+        </w:rPr>
+      </w:pPr>
+      <w:r>
+        <w:rPr>
+          <w:lang w:val="pt-BR"/>
+        </w:rPr>
+        <w:t>Padronização</w:t>
+      </w:r>
+    </w:p>
+    <w:p>
+      <w:pPr>
+        <w:pStyle w:val="Contedo"/>
+        <w:rPr>
+          <w:lang w:val="pt-BR"/>
+        </w:rPr>
+      </w:pPr>
+      <w:r>
+        <w:rPr>
+          <w:lang w:val="pt-BR"/>
+        </w:rPr>
+        <w:t xml:space="preserve">Todas as </w:t>
+      </w:r>
+      <w:r>
+        <w:rPr>
+          <w:i/>
+          <w:iCs/>
+          <w:lang w:val="pt-BR"/>
+        </w:rPr>
+        <w:t>CONSTRAINTS</w:t>
+      </w:r>
+      <w:r>
+        <w:rPr>
+          <w:lang w:val="pt-BR"/>
+        </w:rPr>
+        <w:t xml:space="preserve"> seguiram a mesma forma de criação</w:t>
+      </w:r>
+      <w:r>
+        <w:rPr>
+          <w:lang w:val="pt-BR"/>
+        </w:rPr>
+        <w:t>, sendo</w:t>
+      </w:r>
+      <w:r>
+        <w:rPr>
+          <w:lang w:val="pt-BR"/>
+        </w:rPr>
+        <w:t xml:space="preserve"> escritas detalhadamente no final do </w:t>
+      </w:r>
+      <w:r>
+        <w:rPr>
+          <w:i/>
+          <w:iCs/>
+          <w:lang w:val="pt-BR"/>
+        </w:rPr>
+        <w:t>CREATE</w:t>
+      </w:r>
+      <w:r>
+        <w:rPr>
+          <w:lang w:val="pt-BR"/>
+        </w:rPr>
+        <w:t xml:space="preserve"> para garantir uma padronização em seus nomes.</w:t>
+      </w:r>
+    </w:p>
+    <w:p>
+      <w:pPr>
+        <w:pStyle w:val="Contedo"/>
+        <w:rPr>
+          <w:lang w:val="pt-BR"/>
+        </w:rPr>
+      </w:pPr>
+      <w:r>
+        <w:rPr>
+          <w:lang w:val="pt-BR"/>
+        </w:rPr>
+        <w:t xml:space="preserve">Os nomes </w:t>
+      </w:r>
+      <w:r>
+        <w:rPr>
+          <w:lang w:val="pt-BR"/>
+        </w:rPr>
+        <w:t xml:space="preserve">das </w:t>
+      </w:r>
+      <w:r>
+        <w:rPr>
+          <w:i/>
+          <w:iCs/>
+          <w:lang w:val="pt-BR"/>
+        </w:rPr>
+        <w:t>CONSTRAINTS</w:t>
+      </w:r>
+      <w:r>
+        <w:rPr>
+          <w:lang w:val="pt-BR"/>
+        </w:rPr>
+        <w:t xml:space="preserve"> seguiram o seguinte padrão: </w:t>
+      </w:r>
+    </w:p>
+    <w:p>
+      <w:pPr>
+        <w:pStyle w:val="Contedo"/>
+        <w:ind w:firstLine="720"/>
+        <w:rPr>
+          <w:lang w:val="pt-BR"/>
+        </w:rPr>
+      </w:pPr>
+      <w:proofErr w:type="spellStart"/>
+      <w:r>
+        <w:rPr>
+          <w:color w:val="C00000"/>
+          <w:lang w:val="pt-BR"/>
+        </w:rPr>
+        <w:t>tipo.da.constraint</w:t>
+      </w:r>
+      <w:proofErr w:type="spellEnd"/>
+      <w:r>
+        <w:rPr>
+          <w:color w:val="C00000"/>
+          <w:lang w:val="pt-BR"/>
+        </w:rPr>
+        <w:t xml:space="preserve">_ + </w:t>
+      </w:r>
+      <w:proofErr w:type="spellStart"/>
+      <w:r>
+        <w:rPr>
+          <w:color w:val="C00000"/>
+          <w:lang w:val="pt-BR"/>
+        </w:rPr>
+        <w:t>nome.da.coluna</w:t>
+      </w:r>
+      <w:proofErr w:type="spellEnd"/>
+      <w:r>
+        <w:rPr>
+          <w:color w:val="C00000"/>
+          <w:lang w:val="pt-BR"/>
+        </w:rPr>
+        <w:t xml:space="preserve"> + </w:t>
+      </w:r>
+      <w:proofErr w:type="spellStart"/>
+      <w:r>
+        <w:rPr>
+          <w:color w:val="C00000"/>
+          <w:lang w:val="pt-BR"/>
+        </w:rPr>
+        <w:t>complemento.caso.necessario</w:t>
+      </w:r>
+      <w:proofErr w:type="spellEnd"/>
+      <w:r>
+        <w:rPr>
+          <w:color w:val="C00000"/>
+          <w:lang w:val="pt-BR"/>
+        </w:rPr>
+        <w:t xml:space="preserve"> </w:t>
+      </w:r>
+    </w:p>
+    <w:p>
+      <w:pPr>
+        <w:pStyle w:val="Contedo"/>
+        <w:rPr>
+          <w:lang w:val="pt-BR"/>
+        </w:rPr>
+      </w:pPr>
+      <w:r>
+        <w:rPr>
+          <w:lang w:val="pt-BR"/>
+        </w:rPr>
+        <w:t xml:space="preserve">Exemplos: </w:t>
+      </w:r>
+    </w:p>
+    <w:p>
+      <w:pPr>
+        <w:pStyle w:val="Contedo"/>
+        <w:ind w:left="720"/>
+        <w:rPr>
+          <w:lang w:val="pt-BR"/>
+        </w:rPr>
+      </w:pPr>
+      <w:proofErr w:type="spellStart"/>
+      <w:r>
+        <w:rPr>
+          <w:lang w:val="en-US"/>
+        </w:rPr>
+        <w:t>pk_id_reserva</w:t>
+      </w:r>
+      <w:proofErr w:type="spellEnd"/>
+      <w:r>
+        <w:rPr>
+          <w:lang w:val="en-US"/>
+        </w:rPr>
+        <w:t xml:space="preserve"> (Primary Key)</w:t>
+      </w:r>
+    </w:p>
+    <w:p>
+      <w:pPr>
+        <w:pStyle w:val="Contedo"/>
+        <w:ind w:left="720"/>
+        <w:rPr>
+          <w:lang w:val="en-US"/>
+        </w:rPr>
+      </w:pPr>
+      <w:proofErr w:type="spellStart"/>
+      <w:r>
+        <w:rPr>
+          <w:lang w:val="en-US"/>
+        </w:rPr>
+        <w:t>fk_tp_contato</w:t>
+      </w:r>
+      <w:proofErr w:type="spellEnd"/>
+      <w:r>
+        <w:rPr>
+          <w:lang w:val="en-US"/>
+        </w:rPr>
+        <w:t xml:space="preserve"> (Foreign Key)</w:t>
+      </w:r>
+    </w:p>
+    <w:p>
+      <w:pPr>
+        <w:pStyle w:val="Contedo"/>
+        <w:ind w:left="720"/>
+        <w:rPr>
+          <w:lang w:val="pt-BR"/>
+        </w:rPr>
+      </w:pPr>
+      <w:proofErr w:type="spellStart"/>
+      <w:r>
+        <w:rPr>
+          <w:lang w:val="pt-BR"/>
+        </w:rPr>
+        <w:t>uk_cpf_func</w:t>
+      </w:r>
+      <w:proofErr w:type="spellEnd"/>
+      <w:r>
+        <w:rPr>
+          <w:lang w:val="pt-BR"/>
+        </w:rPr>
+        <w:t xml:space="preserve"> (Unique do funcionário)</w:t>
+      </w:r>
+    </w:p>
+    <w:p>
+      <w:pPr>
+        <w:pStyle w:val="Contedo"/>
+        <w:ind w:left="720"/>
+        <w:rPr>
+          <w:lang w:val="pt-BR"/>
+        </w:rPr>
+      </w:pPr>
+      <w:proofErr w:type="spellStart"/>
+      <w:r>
+        <w:rPr>
+          <w:lang w:val="pt-BR"/>
+        </w:rPr>
+        <w:t>uk_cpf_</w:t>
+      </w:r>
+      <w:r>
+        <w:rPr>
+          <w:lang w:val="pt-BR"/>
+        </w:rPr>
+        <w:t>hosp</w:t>
+      </w:r>
+      <w:proofErr w:type="spellEnd"/>
+      <w:r>
+        <w:rPr>
+          <w:lang w:val="pt-BR"/>
+        </w:rPr>
+        <w:t xml:space="preserve"> (Unique do </w:t>
+      </w:r>
+      <w:r>
+        <w:rPr>
+          <w:lang w:val="pt-BR"/>
+        </w:rPr>
+        <w:t>hospede</w:t>
+      </w:r>
+      <w:r>
+        <w:rPr>
+          <w:lang w:val="pt-BR"/>
+        </w:rPr>
+        <w:t>)</w:t>
+      </w:r>
     </w:p>
     <w:p>
       <w:pPr>
@@ -11631,7 +11878,7 @@
       </w:pPr>
     </w:p>
     <w:sectPr>
-      <w:headerReference w:type="default" r:id="rId31"/>
+      <w:headerReference w:type="default" r:id="rId45"/>
       <w:type w:val="continuous"/>
       <w:pgSz w:w="11906" w:h="16838" w:code="9"/>
       <w:pgMar w:top="720" w:right="936" w:bottom="720" w:left="936" w:header="0" w:footer="289" w:gutter="0"/>

</xml_diff>